<commit_message>
Fix for incoming MQTT status 1 Use pull up resistor for new HC-05 BT modules rx data
</commit_message>
<xml_diff>
--- a/Documentation/MQTT/MQTT topics.docx
+++ b/Documentation/MQTT/MQTT topics.docx
@@ -1,6 +1,6 @@
 
 <file path=word/document.xml><?xml version="1.0" encoding="utf-8"?>
-<w:document xmlns:wpc="http://schemas.microsoft.com/office/word/2010/wordprocessingCanvas" xmlns:cx="http://schemas.microsoft.com/office/drawing/2014/chartex" xmlns:cx1="http://schemas.microsoft.com/office/drawing/2015/9/8/chartex" xmlns:cx2="http://schemas.microsoft.com/office/drawing/2015/10/21/chartex" xmlns:cx3="http://schemas.microsoft.com/office/drawing/2016/5/9/chartex" xmlns:cx4="http://schemas.microsoft.com/office/drawing/2016/5/10/chartex" xmlns:cx5="http://schemas.microsoft.com/office/drawing/2016/5/11/chartex" xmlns:cx6="http://schemas.microsoft.com/office/drawing/2016/5/12/chartex" xmlns:cx7="http://schemas.microsoft.com/office/drawing/2016/5/13/chartex" xmlns:cx8="http://schemas.microsoft.com/office/drawing/2016/5/14/chartex" xmlns:mc="http://schemas.openxmlformats.org/markup-compatibility/2006" xmlns:aink="http://schemas.microsoft.com/office/drawing/2016/ink" xmlns:am3d="http://schemas.microsoft.com/office/drawing/2017/model3d" xmlns:o="urn:schemas-microsoft-com:office:office" xmlns:r="http://schemas.openxmlformats.org/officeDocument/2006/relationships" xmlns:m="http://schemas.openxmlformats.org/officeDocument/2006/math" xmlns:v="urn:schemas-microsoft-com:vml" xmlns:wp14="http://schemas.microsoft.com/office/word/2010/wordprocessingDrawing" xmlns:wp="http://schemas.openxmlformats.org/drawingml/2006/wordprocessingDrawing" xmlns:w10="urn:schemas-microsoft-com:office:word" xmlns:w="http://schemas.openxmlformats.org/wordprocessingml/2006/main" xmlns:w14="http://schemas.microsoft.com/office/word/2010/wordml" xmlns:w15="http://schemas.microsoft.com/office/word/2012/wordml" xmlns:w16cid="http://schemas.microsoft.com/office/word/2016/wordml/cid" xmlns:w16se="http://schemas.microsoft.com/office/word/2015/wordml/symex" xmlns:wpg="http://schemas.microsoft.com/office/word/2010/wordprocessingGroup" xmlns:wpi="http://schemas.microsoft.com/office/word/2010/wordprocessingInk" xmlns:wne="http://schemas.microsoft.com/office/word/2006/wordml" xmlns:wps="http://schemas.microsoft.com/office/word/2010/wordprocessingShape" mc:Ignorable="w14 w15 w16se w16cid wp14">
+<w:document xmlns:wpc="http://schemas.microsoft.com/office/word/2010/wordprocessingCanvas" xmlns:cx="http://schemas.microsoft.com/office/drawing/2014/chartex" xmlns:cx1="http://schemas.microsoft.com/office/drawing/2015/9/8/chartex" xmlns:cx2="http://schemas.microsoft.com/office/drawing/2015/10/21/chartex" xmlns:cx3="http://schemas.microsoft.com/office/drawing/2016/5/9/chartex" xmlns:cx4="http://schemas.microsoft.com/office/drawing/2016/5/10/chartex" xmlns:cx5="http://schemas.microsoft.com/office/drawing/2016/5/11/chartex" xmlns:cx6="http://schemas.microsoft.com/office/drawing/2016/5/12/chartex" xmlns:cx7="http://schemas.microsoft.com/office/drawing/2016/5/13/chartex" xmlns:cx8="http://schemas.microsoft.com/office/drawing/2016/5/14/chartex" xmlns:mc="http://schemas.openxmlformats.org/markup-compatibility/2006" xmlns:aink="http://schemas.microsoft.com/office/drawing/2016/ink" xmlns:am3d="http://schemas.microsoft.com/office/drawing/2017/model3d" xmlns:o="urn:schemas-microsoft-com:office:office" xmlns:r="http://schemas.openxmlformats.org/officeDocument/2006/relationships" xmlns:m="http://schemas.openxmlformats.org/officeDocument/2006/math" xmlns:v="urn:schemas-microsoft-com:vml" xmlns:wp14="http://schemas.microsoft.com/office/word/2010/wordprocessingDrawing" xmlns:wp="http://schemas.openxmlformats.org/drawingml/2006/wordprocessingDrawing" xmlns:w10="urn:schemas-microsoft-com:office:word" xmlns:w="http://schemas.openxmlformats.org/wordprocessingml/2006/main" xmlns:w14="http://schemas.microsoft.com/office/word/2010/wordml" xmlns:w15="http://schemas.microsoft.com/office/word/2012/wordml" xmlns:w16cex="http://schemas.microsoft.com/office/word/2018/wordml/cex" xmlns:w16cid="http://schemas.microsoft.com/office/word/2016/wordml/cid" xmlns:w16="http://schemas.microsoft.com/office/word/2018/wordml" xmlns:w16se="http://schemas.microsoft.com/office/word/2015/wordml/symex" xmlns:wpg="http://schemas.microsoft.com/office/word/2010/wordprocessingGroup" xmlns:wpi="http://schemas.microsoft.com/office/word/2010/wordprocessingInk" xmlns:wne="http://schemas.microsoft.com/office/word/2006/wordml" xmlns:wps="http://schemas.microsoft.com/office/word/2010/wordprocessingShape" mc:Ignorable="w14 w15 w16se w16cid w16 w16cex wp14">
   <w:body>
     <w:p>
       <w:pPr>
@@ -158,18 +158,10 @@
         <w:t>The specific topics are only a subset of the full information available</w:t>
       </w:r>
       <w:r>
-        <w:t xml:space="preserve"> via the JSON </w:t>
-      </w:r>
-      <w:proofErr w:type="gramStart"/>
-      <w:r>
-        <w:t>topic</w:t>
-      </w:r>
-      <w:r>
-        <w:t>, but</w:t>
-      </w:r>
-      <w:proofErr w:type="gramEnd"/>
-      <w:r>
-        <w:t xml:space="preserve"> are sufficient to provide remote control and monitoring of the Afterburner</w:t>
+        <w:t xml:space="preserve"> via the JSON topic</w:t>
+      </w:r>
+      <w:r>
+        <w:t>, but are sufficient to provide remote control and monitoring of the Afterburner</w:t>
       </w:r>
       <w:r>
         <w:t xml:space="preserve"> by simple MQTT clients.</w:t>
@@ -252,33 +244,12 @@
         <w:t xml:space="preserve">are constant and </w:t>
       </w:r>
       <w:r>
-        <w:t xml:space="preserve">identify the vendor/device, </w:t>
-      </w:r>
-      <w:proofErr w:type="spellStart"/>
-      <w:r>
-        <w:t>ie</w:t>
-      </w:r>
-      <w:proofErr w:type="spellEnd"/>
-      <w:r>
-        <w:t xml:space="preserve"> </w:t>
-      </w:r>
-      <w:proofErr w:type="spellStart"/>
-      <w:r>
-        <w:t>Espressif</w:t>
-      </w:r>
-      <w:proofErr w:type="spellEnd"/>
-      <w:r>
-        <w:t xml:space="preserve"> ESP32)</w:t>
-      </w:r>
-    </w:p>
-    <w:p>
-      <w:proofErr w:type="spellStart"/>
-      <w:r>
-        <w:t>Eg</w:t>
-      </w:r>
-      <w:proofErr w:type="spellEnd"/>
-      <w:r>
-        <w:t xml:space="preserve">: </w:t>
+        <w:t>identify the vendor/device, ie Espressif ESP32)</w:t>
+      </w:r>
+    </w:p>
+    <w:p>
+      <w:r>
+        <w:t xml:space="preserve">Eg: </w:t>
       </w:r>
       <w:r>
         <w:t xml:space="preserve">if </w:t>
@@ -302,14 +273,7 @@
         <w:rPr>
           <w:rFonts w:eastAsia="Segoe UI Emoji" w:cstheme="minorHAnsi"/>
         </w:rPr>
-        <w:t>:0</w:t>
-      </w:r>
-      <w:proofErr w:type="gramStart"/>
-      <w:r>
-        <w:rPr>
-          <w:rFonts w:eastAsia="Segoe UI Emoji" w:cstheme="minorHAnsi"/>
-        </w:rPr>
-        <w:t>A</w:t>
+        <w:t>:0A</w:t>
       </w:r>
       <w:r>
         <w:rPr>
@@ -334,15 +298,7 @@
           <w:rFonts w:cstheme="minorHAnsi"/>
           <w:u w:val="single"/>
         </w:rPr>
-        <w:t>C0</w:t>
-      </w:r>
-      <w:proofErr w:type="gramEnd"/>
-      <w:r>
-        <w:rPr>
-          <w:rFonts w:cstheme="minorHAnsi"/>
-          <w:u w:val="single"/>
-        </w:rPr>
-        <w:t>:AB:95</w:t>
+        <w:t>C0:AB:95</w:t>
       </w:r>
       <w:r>
         <w:t xml:space="preserve">, set the topic prefix to be </w:t>
@@ -367,7 +323,6 @@
         <w:lastRenderedPageBreak/>
         <w:t xml:space="preserve">The following description uses </w:t>
       </w:r>
-      <w:proofErr w:type="spellStart"/>
       <w:r>
         <w:rPr>
           <w:b/>
@@ -375,7 +330,6 @@
         </w:rPr>
         <w:t>topicPrefix</w:t>
       </w:r>
-      <w:proofErr w:type="spellEnd"/>
       <w:r>
         <w:t xml:space="preserve"> to</w:t>
       </w:r>
@@ -397,13 +351,8 @@
       </w:r>
     </w:p>
     <w:p>
-      <w:proofErr w:type="gramStart"/>
-      <w:r>
-        <w:t>Likewise</w:t>
-      </w:r>
-      <w:proofErr w:type="gramEnd"/>
-      <w:r>
-        <w:t xml:space="preserve"> should the connection be lost, indication should also be provided the unit is not available.</w:t>
+      <w:r>
+        <w:t>Likewise should the connection be lost, indication should also be provided the unit is not available.</w:t>
       </w:r>
       <w:r>
         <w:br/>
@@ -517,7 +466,6 @@
             </w:tcBorders>
           </w:tcPr>
           <w:p>
-            <w:proofErr w:type="spellStart"/>
             <w:r>
               <w:rPr>
                 <w:b/>
@@ -525,7 +473,6 @@
               </w:rPr>
               <w:t>topicPrefix</w:t>
             </w:r>
-            <w:proofErr w:type="spellEnd"/>
             <w:r>
               <w:t>/status</w:t>
             </w:r>
@@ -640,7 +587,6 @@
             </w:tcBorders>
           </w:tcPr>
           <w:p>
-            <w:proofErr w:type="spellStart"/>
             <w:r>
               <w:rPr>
                 <w:b/>
@@ -648,7 +594,6 @@
               </w:rPr>
               <w:t>topicPrefix</w:t>
             </w:r>
-            <w:proofErr w:type="spellEnd"/>
             <w:r>
               <w:t>/status</w:t>
             </w:r>
@@ -685,11 +630,9 @@
       <w:r>
         <w:t>/</w:t>
       </w:r>
-      <w:proofErr w:type="spellStart"/>
       <w:r>
         <w:t>JSONout</w:t>
       </w:r>
-      <w:proofErr w:type="spellEnd"/>
       <w:r>
         <w:br/>
         <w:t>The Spe</w:t>
@@ -701,38 +644,14 @@
         <w:t>fic</w:t>
       </w:r>
       <w:r>
-        <w:t xml:space="preserve"> Topics start with /</w:t>
-      </w:r>
-      <w:proofErr w:type="spellStart"/>
-      <w:r>
-        <w:t>sts</w:t>
-      </w:r>
-      <w:proofErr w:type="spellEnd"/>
-      <w:r>
-        <w:t xml:space="preserve"> </w:t>
+        <w:t xml:space="preserve"> Topics start with /sts </w:t>
       </w:r>
       <w:r>
         <w:rPr>
           <w:i/>
           <w:iCs/>
         </w:rPr>
-        <w:t xml:space="preserve">(after the </w:t>
-      </w:r>
-      <w:proofErr w:type="spellStart"/>
-      <w:r>
-        <w:rPr>
-          <w:i/>
-          <w:iCs/>
-        </w:rPr>
-        <w:t>topicPrefix</w:t>
-      </w:r>
-      <w:proofErr w:type="spellEnd"/>
-      <w:r>
-        <w:rPr>
-          <w:i/>
-          <w:iCs/>
-        </w:rPr>
-        <w:t>)</w:t>
+        <w:t>(after the topicPrefix)</w:t>
       </w:r>
     </w:p>
     <w:p>
@@ -764,7 +683,7 @@
       <w:tr>
         <w:tc>
           <w:tcPr>
-            <w:tcW w:w="2988" w:type="dxa"/>
+            <w:tcW w:w="2985" w:type="dxa"/>
             <w:tcBorders>
               <w:bottom w:val="single" w:sz="4" w:space="0" w:color="auto"/>
             </w:tcBorders>
@@ -785,7 +704,7 @@
         </w:tc>
         <w:tc>
           <w:tcPr>
-            <w:tcW w:w="6254" w:type="dxa"/>
+            <w:tcW w:w="6041" w:type="dxa"/>
             <w:tcBorders>
               <w:bottom w:val="single" w:sz="4" w:space="0" w:color="auto"/>
             </w:tcBorders>
@@ -808,14 +727,13 @@
       <w:tr>
         <w:tc>
           <w:tcPr>
-            <w:tcW w:w="2988" w:type="dxa"/>
+            <w:tcW w:w="2985" w:type="dxa"/>
             <w:tcBorders>
               <w:top w:val="single" w:sz="4" w:space="0" w:color="auto"/>
               <w:bottom w:val="single" w:sz="4" w:space="0" w:color="auto"/>
             </w:tcBorders>
           </w:tcPr>
           <w:p>
-            <w:proofErr w:type="spellStart"/>
             <w:r>
               <w:rPr>
                 <w:b/>
@@ -823,20 +741,14 @@
               </w:rPr>
               <w:t>topicPrefix</w:t>
             </w:r>
-            <w:proofErr w:type="spellEnd"/>
-            <w:r>
-              <w:t>/</w:t>
-            </w:r>
-            <w:proofErr w:type="spellStart"/>
-            <w:r>
-              <w:t>JSONout</w:t>
-            </w:r>
-            <w:proofErr w:type="spellEnd"/>
-          </w:p>
-        </w:tc>
-        <w:tc>
-          <w:tcPr>
-            <w:tcW w:w="6254" w:type="dxa"/>
+            <w:r>
+              <w:t>/JSONout</w:t>
+            </w:r>
+          </w:p>
+        </w:tc>
+        <w:tc>
+          <w:tcPr>
+            <w:tcW w:w="6041" w:type="dxa"/>
             <w:tcBorders>
               <w:top w:val="single" w:sz="4" w:space="0" w:color="auto"/>
               <w:bottom w:val="single" w:sz="4" w:space="0" w:color="auto"/>
@@ -852,13 +764,12 @@
       <w:tr>
         <w:tc>
           <w:tcPr>
-            <w:tcW w:w="2988" w:type="dxa"/>
+            <w:tcW w:w="2985" w:type="dxa"/>
             <w:tcBorders>
               <w:top w:val="single" w:sz="4" w:space="0" w:color="auto"/>
             </w:tcBorders>
           </w:tcPr>
           <w:p>
-            <w:proofErr w:type="spellStart"/>
             <w:r>
               <w:rPr>
                 <w:b/>
@@ -866,23 +777,14 @@
               </w:rPr>
               <w:t>topicPrefix</w:t>
             </w:r>
-            <w:proofErr w:type="spellEnd"/>
-            <w:r>
-              <w:t>/</w:t>
-            </w:r>
-            <w:proofErr w:type="spellStart"/>
-            <w:r>
-              <w:t>sts</w:t>
-            </w:r>
-            <w:proofErr w:type="spellEnd"/>
-            <w:r>
-              <w:t>/Run</w:t>
-            </w:r>
-          </w:p>
-        </w:tc>
-        <w:tc>
-          <w:tcPr>
-            <w:tcW w:w="6254" w:type="dxa"/>
+            <w:r>
+              <w:t>/sts/Run</w:t>
+            </w:r>
+          </w:p>
+        </w:tc>
+        <w:tc>
+          <w:tcPr>
+            <w:tcW w:w="6041" w:type="dxa"/>
             <w:tcBorders>
               <w:top w:val="single" w:sz="4" w:space="0" w:color="auto"/>
             </w:tcBorders>
@@ -897,10 +799,9 @@
       <w:tr>
         <w:tc>
           <w:tcPr>
-            <w:tcW w:w="2988" w:type="dxa"/>
-          </w:tcPr>
-          <w:p>
-            <w:proofErr w:type="spellStart"/>
+            <w:tcW w:w="2985" w:type="dxa"/>
+          </w:tcPr>
+          <w:p>
             <w:r>
               <w:rPr>
                 <w:b/>
@@ -908,28 +809,14 @@
               </w:rPr>
               <w:t>topicPrefix</w:t>
             </w:r>
-            <w:proofErr w:type="spellEnd"/>
-            <w:r>
-              <w:t>/</w:t>
-            </w:r>
-            <w:proofErr w:type="spellStart"/>
-            <w:r>
-              <w:t>sts</w:t>
-            </w:r>
-            <w:proofErr w:type="spellEnd"/>
-            <w:r>
-              <w:t>/</w:t>
-            </w:r>
-            <w:proofErr w:type="spellStart"/>
-            <w:r>
-              <w:t>RunState</w:t>
-            </w:r>
-            <w:proofErr w:type="spellEnd"/>
-          </w:p>
-        </w:tc>
-        <w:tc>
-          <w:tcPr>
-            <w:tcW w:w="6254" w:type="dxa"/>
+            <w:r>
+              <w:t>/sts/RunState</w:t>
+            </w:r>
+          </w:p>
+        </w:tc>
+        <w:tc>
+          <w:tcPr>
+            <w:tcW w:w="6041" w:type="dxa"/>
           </w:tcPr>
           <w:p>
             <w:r>
@@ -941,10 +828,9 @@
       <w:tr>
         <w:tc>
           <w:tcPr>
-            <w:tcW w:w="2988" w:type="dxa"/>
-          </w:tcPr>
-          <w:p>
-            <w:proofErr w:type="spellStart"/>
+            <w:tcW w:w="2985" w:type="dxa"/>
+          </w:tcPr>
+          <w:p>
             <w:r>
               <w:rPr>
                 <w:b/>
@@ -952,28 +838,14 @@
               </w:rPr>
               <w:t>topicPrefix</w:t>
             </w:r>
-            <w:proofErr w:type="spellEnd"/>
-            <w:r>
-              <w:t>/</w:t>
-            </w:r>
-            <w:proofErr w:type="spellStart"/>
-            <w:r>
-              <w:t>sts</w:t>
-            </w:r>
-            <w:proofErr w:type="spellEnd"/>
-            <w:r>
-              <w:t>/</w:t>
-            </w:r>
-            <w:proofErr w:type="spellStart"/>
-            <w:r>
-              <w:t>RunString</w:t>
-            </w:r>
-            <w:proofErr w:type="spellEnd"/>
-          </w:p>
-        </w:tc>
-        <w:tc>
-          <w:tcPr>
-            <w:tcW w:w="6254" w:type="dxa"/>
+            <w:r>
+              <w:t>/sts/RunString</w:t>
+            </w:r>
+          </w:p>
+        </w:tc>
+        <w:tc>
+          <w:tcPr>
+            <w:tcW w:w="6041" w:type="dxa"/>
           </w:tcPr>
           <w:p>
             <w:r>
@@ -985,10 +857,9 @@
       <w:tr>
         <w:tc>
           <w:tcPr>
-            <w:tcW w:w="2988" w:type="dxa"/>
-          </w:tcPr>
-          <w:p>
-            <w:proofErr w:type="spellStart"/>
+            <w:tcW w:w="2985" w:type="dxa"/>
+          </w:tcPr>
+          <w:p>
             <w:r>
               <w:rPr>
                 <w:b/>
@@ -996,28 +867,14 @@
               </w:rPr>
               <w:t>topicPrefix</w:t>
             </w:r>
-            <w:proofErr w:type="spellEnd"/>
-            <w:r>
-              <w:t>/</w:t>
-            </w:r>
-            <w:proofErr w:type="spellStart"/>
-            <w:r>
-              <w:t>sts</w:t>
-            </w:r>
-            <w:proofErr w:type="spellEnd"/>
-            <w:r>
-              <w:t>/</w:t>
-            </w:r>
-            <w:proofErr w:type="spellStart"/>
-            <w:r>
-              <w:t>TempDesired</w:t>
-            </w:r>
-            <w:proofErr w:type="spellEnd"/>
-          </w:p>
-        </w:tc>
-        <w:tc>
-          <w:tcPr>
-            <w:tcW w:w="6254" w:type="dxa"/>
+            <w:r>
+              <w:t>/sts/TempDesired</w:t>
+            </w:r>
+          </w:p>
+        </w:tc>
+        <w:tc>
+          <w:tcPr>
+            <w:tcW w:w="6041" w:type="dxa"/>
           </w:tcPr>
           <w:p>
             <w:r>
@@ -1038,10 +895,9 @@
       <w:tr>
         <w:tc>
           <w:tcPr>
-            <w:tcW w:w="2988" w:type="dxa"/>
-          </w:tcPr>
-          <w:p>
-            <w:proofErr w:type="spellStart"/>
+            <w:tcW w:w="2985" w:type="dxa"/>
+          </w:tcPr>
+          <w:p>
             <w:r>
               <w:rPr>
                 <w:b/>
@@ -1049,28 +905,14 @@
               </w:rPr>
               <w:t>topicPrefix</w:t>
             </w:r>
-            <w:proofErr w:type="spellEnd"/>
-            <w:r>
-              <w:t>/</w:t>
-            </w:r>
-            <w:proofErr w:type="spellStart"/>
-            <w:r>
-              <w:t>sts</w:t>
-            </w:r>
-            <w:proofErr w:type="spellEnd"/>
-            <w:r>
-              <w:t>/</w:t>
-            </w:r>
-            <w:proofErr w:type="spellStart"/>
-            <w:r>
-              <w:t>TempCurrent</w:t>
-            </w:r>
-            <w:proofErr w:type="spellEnd"/>
-          </w:p>
-        </w:tc>
-        <w:tc>
-          <w:tcPr>
-            <w:tcW w:w="6254" w:type="dxa"/>
+            <w:r>
+              <w:t>/sts/TempCurrent</w:t>
+            </w:r>
+          </w:p>
+        </w:tc>
+        <w:tc>
+          <w:tcPr>
+            <w:tcW w:w="6041" w:type="dxa"/>
           </w:tcPr>
           <w:p>
             <w:r>
@@ -1091,10 +933,9 @@
       <w:tr>
         <w:tc>
           <w:tcPr>
-            <w:tcW w:w="2988" w:type="dxa"/>
-          </w:tcPr>
-          <w:p>
-            <w:proofErr w:type="spellStart"/>
+            <w:tcW w:w="2985" w:type="dxa"/>
+          </w:tcPr>
+          <w:p>
             <w:r>
               <w:rPr>
                 <w:b/>
@@ -1102,23 +943,14 @@
               </w:rPr>
               <w:t>topicPrefix</w:t>
             </w:r>
-            <w:proofErr w:type="spellEnd"/>
-            <w:r>
-              <w:t>/</w:t>
-            </w:r>
-            <w:proofErr w:type="spellStart"/>
-            <w:r>
-              <w:t>sts</w:t>
-            </w:r>
-            <w:proofErr w:type="spellEnd"/>
-            <w:r>
-              <w:t>/Temp2Current</w:t>
-            </w:r>
-          </w:p>
-        </w:tc>
-        <w:tc>
-          <w:tcPr>
-            <w:tcW w:w="6254" w:type="dxa"/>
+            <w:r>
+              <w:t>/sts/Temp2Current</w:t>
+            </w:r>
+          </w:p>
+        </w:tc>
+        <w:tc>
+          <w:tcPr>
+            <w:tcW w:w="6041" w:type="dxa"/>
           </w:tcPr>
           <w:p>
             <w:r>
@@ -1139,10 +971,9 @@
       <w:tr>
         <w:tc>
           <w:tcPr>
-            <w:tcW w:w="2988" w:type="dxa"/>
-          </w:tcPr>
-          <w:p>
-            <w:proofErr w:type="spellStart"/>
+            <w:tcW w:w="2985" w:type="dxa"/>
+          </w:tcPr>
+          <w:p>
             <w:r>
               <w:rPr>
                 <w:b/>
@@ -1150,23 +981,33 @@
               </w:rPr>
               <w:t>topicPrefix</w:t>
             </w:r>
-            <w:proofErr w:type="spellEnd"/>
-            <w:r>
-              <w:t>/</w:t>
-            </w:r>
-            <w:proofErr w:type="spellStart"/>
-            <w:r>
-              <w:t>sts</w:t>
-            </w:r>
-            <w:proofErr w:type="spellEnd"/>
-            <w:r>
-              <w:t>/Temp3Current</w:t>
-            </w:r>
-          </w:p>
-        </w:tc>
-        <w:tc>
-          <w:tcPr>
-            <w:tcW w:w="6254" w:type="dxa"/>
+            <w:r>
+              <w:t>/sts/Temp3Current</w:t>
+            </w:r>
+            <w:r>
+              <w:br/>
+            </w:r>
+            <w:r>
+              <w:rPr>
+                <w:b/>
+                <w:i/>
+              </w:rPr>
+              <w:t>topicPrefix</w:t>
+            </w:r>
+            <w:r>
+              <w:t>/sts/Temp</w:t>
+            </w:r>
+            <w:r>
+              <w:t>4</w:t>
+            </w:r>
+            <w:r>
+              <w:t>Current</w:t>
+            </w:r>
+          </w:p>
+        </w:tc>
+        <w:tc>
+          <w:tcPr>
+            <w:tcW w:w="6041" w:type="dxa"/>
           </w:tcPr>
           <w:p>
             <w:r>
@@ -1182,15 +1023,34 @@
               <w:t>C – from optional third sensor</w:t>
             </w:r>
           </w:p>
-        </w:tc>
-      </w:tr>
-      <w:tr>
-        <w:tc>
-          <w:tcPr>
-            <w:tcW w:w="2988" w:type="dxa"/>
-          </w:tcPr>
-          <w:p>
-            <w:proofErr w:type="spellStart"/>
+          <w:p>
+            <w:r>
+              <w:t xml:space="preserve">Current temperature in </w:t>
+            </w:r>
+            <w:r>
+              <w:rPr>
+                <w:rFonts w:cstheme="minorHAnsi"/>
+              </w:rPr>
+              <w:t>°</w:t>
+            </w:r>
+            <w:r>
+              <w:t xml:space="preserve">C – from optional </w:t>
+            </w:r>
+            <w:r>
+              <w:t>fourth</w:t>
+            </w:r>
+            <w:r>
+              <w:t xml:space="preserve"> sensor</w:t>
+            </w:r>
+          </w:p>
+        </w:tc>
+      </w:tr>
+      <w:tr>
+        <w:tc>
+          <w:tcPr>
+            <w:tcW w:w="2985" w:type="dxa"/>
+          </w:tcPr>
+          <w:p>
             <w:r>
               <w:rPr>
                 <w:b/>
@@ -1198,28 +1058,14 @@
               </w:rPr>
               <w:t>topicPrefix</w:t>
             </w:r>
-            <w:proofErr w:type="spellEnd"/>
-            <w:r>
-              <w:t>/</w:t>
-            </w:r>
-            <w:proofErr w:type="spellStart"/>
-            <w:r>
-              <w:t>sts</w:t>
-            </w:r>
-            <w:proofErr w:type="spellEnd"/>
-            <w:r>
-              <w:t>/</w:t>
-            </w:r>
-            <w:proofErr w:type="spellStart"/>
-            <w:r>
-              <w:t>TempBody</w:t>
-            </w:r>
-            <w:proofErr w:type="spellEnd"/>
-          </w:p>
-        </w:tc>
-        <w:tc>
-          <w:tcPr>
-            <w:tcW w:w="6254" w:type="dxa"/>
+            <w:r>
+              <w:t>/sts/TempBody</w:t>
+            </w:r>
+          </w:p>
+        </w:tc>
+        <w:tc>
+          <w:tcPr>
+            <w:tcW w:w="6041" w:type="dxa"/>
           </w:tcPr>
           <w:p>
             <w:r>
@@ -1240,10 +1086,9 @@
       <w:tr>
         <w:tc>
           <w:tcPr>
-            <w:tcW w:w="2988" w:type="dxa"/>
-          </w:tcPr>
-          <w:p>
-            <w:proofErr w:type="spellStart"/>
+            <w:tcW w:w="2985" w:type="dxa"/>
+          </w:tcPr>
+          <w:p>
             <w:r>
               <w:rPr>
                 <w:b/>
@@ -1251,28 +1096,14 @@
               </w:rPr>
               <w:t>topicPrefix</w:t>
             </w:r>
-            <w:proofErr w:type="spellEnd"/>
-            <w:r>
-              <w:t>/</w:t>
-            </w:r>
-            <w:proofErr w:type="spellStart"/>
-            <w:r>
-              <w:t>sts</w:t>
-            </w:r>
-            <w:proofErr w:type="spellEnd"/>
-            <w:r>
-              <w:t>/</w:t>
-            </w:r>
-            <w:proofErr w:type="spellStart"/>
-            <w:r>
-              <w:t>ErrorState</w:t>
-            </w:r>
-            <w:proofErr w:type="spellEnd"/>
-          </w:p>
-        </w:tc>
-        <w:tc>
-          <w:tcPr>
-            <w:tcW w:w="6254" w:type="dxa"/>
+            <w:r>
+              <w:t>/sts/ErrorState</w:t>
+            </w:r>
+          </w:p>
+        </w:tc>
+        <w:tc>
+          <w:tcPr>
+            <w:tcW w:w="6041" w:type="dxa"/>
           </w:tcPr>
           <w:p>
             <w:r>
@@ -1284,10 +1115,9 @@
       <w:tr>
         <w:tc>
           <w:tcPr>
-            <w:tcW w:w="2988" w:type="dxa"/>
-          </w:tcPr>
-          <w:p>
-            <w:proofErr w:type="spellStart"/>
+            <w:tcW w:w="2985" w:type="dxa"/>
+          </w:tcPr>
+          <w:p>
             <w:r>
               <w:rPr>
                 <w:b/>
@@ -1295,28 +1125,14 @@
               </w:rPr>
               <w:t>topicPrefix</w:t>
             </w:r>
-            <w:proofErr w:type="spellEnd"/>
-            <w:r>
-              <w:t>/</w:t>
-            </w:r>
-            <w:proofErr w:type="spellStart"/>
-            <w:r>
-              <w:t>sts</w:t>
-            </w:r>
-            <w:proofErr w:type="spellEnd"/>
-            <w:r>
-              <w:t>/</w:t>
-            </w:r>
-            <w:proofErr w:type="spellStart"/>
-            <w:r>
-              <w:t>ErrorString</w:t>
-            </w:r>
-            <w:proofErr w:type="spellEnd"/>
-          </w:p>
-        </w:tc>
-        <w:tc>
-          <w:tcPr>
-            <w:tcW w:w="6254" w:type="dxa"/>
+            <w:r>
+              <w:t>/sts/ErrorString</w:t>
+            </w:r>
+          </w:p>
+        </w:tc>
+        <w:tc>
+          <w:tcPr>
+            <w:tcW w:w="6041" w:type="dxa"/>
           </w:tcPr>
           <w:p>
             <w:r>
@@ -1328,10 +1144,9 @@
       <w:tr>
         <w:tc>
           <w:tcPr>
-            <w:tcW w:w="2988" w:type="dxa"/>
-          </w:tcPr>
-          <w:p>
-            <w:proofErr w:type="spellStart"/>
+            <w:tcW w:w="2985" w:type="dxa"/>
+          </w:tcPr>
+          <w:p>
             <w:r>
               <w:rPr>
                 <w:b/>
@@ -1339,23 +1154,14 @@
               </w:rPr>
               <w:t>topicPrefix</w:t>
             </w:r>
-            <w:proofErr w:type="spellEnd"/>
-            <w:r>
-              <w:t>/</w:t>
-            </w:r>
-            <w:proofErr w:type="spellStart"/>
-            <w:r>
-              <w:t>sts</w:t>
-            </w:r>
-            <w:proofErr w:type="spellEnd"/>
-            <w:r>
-              <w:t>/Thermostat</w:t>
-            </w:r>
-          </w:p>
-        </w:tc>
-        <w:tc>
-          <w:tcPr>
-            <w:tcW w:w="6254" w:type="dxa"/>
+            <w:r>
+              <w:t>/sts/Thermostat</w:t>
+            </w:r>
+          </w:p>
+        </w:tc>
+        <w:tc>
+          <w:tcPr>
+            <w:tcW w:w="6041" w:type="dxa"/>
           </w:tcPr>
           <w:p>
             <w:r>
@@ -1367,54 +1173,9 @@
       <w:tr>
         <w:tc>
           <w:tcPr>
-            <w:tcW w:w="2988" w:type="dxa"/>
-          </w:tcPr>
-          <w:p>
-            <w:proofErr w:type="spellStart"/>
-            <w:r>
-              <w:rPr>
-                <w:b/>
-                <w:i/>
-              </w:rPr>
-              <w:t>topicPrefix</w:t>
-            </w:r>
-            <w:proofErr w:type="spellEnd"/>
-            <w:r>
-              <w:t>/</w:t>
-            </w:r>
-            <w:proofErr w:type="spellStart"/>
-            <w:r>
-              <w:t>sts</w:t>
-            </w:r>
-            <w:proofErr w:type="spellEnd"/>
-            <w:r>
-              <w:t>/</w:t>
-            </w:r>
-            <w:proofErr w:type="spellStart"/>
-            <w:r>
-              <w:t>PumpFixed</w:t>
-            </w:r>
-            <w:proofErr w:type="spellEnd"/>
-          </w:p>
-        </w:tc>
-        <w:tc>
-          <w:tcPr>
-            <w:tcW w:w="6254" w:type="dxa"/>
-          </w:tcPr>
-          <w:p>
-            <w:r>
-              <w:t>Desired pump delivery rate, in Hz</w:t>
-            </w:r>
-          </w:p>
-        </w:tc>
-      </w:tr>
-      <w:tr>
-        <w:tc>
-          <w:tcPr>
-            <w:tcW w:w="2988" w:type="dxa"/>
-          </w:tcPr>
-          <w:p>
-            <w:proofErr w:type="spellStart"/>
+            <w:tcW w:w="2985" w:type="dxa"/>
+          </w:tcPr>
+          <w:p>
             <w:r>
               <w:rPr>
                 <w:b/>
@@ -1423,28 +1184,43 @@
               <w:lastRenderedPageBreak/>
               <w:t>topicPrefix</w:t>
             </w:r>
-            <w:proofErr w:type="spellEnd"/>
-            <w:r>
-              <w:t>/</w:t>
-            </w:r>
-            <w:proofErr w:type="spellStart"/>
-            <w:r>
-              <w:t>sts</w:t>
-            </w:r>
-            <w:proofErr w:type="spellEnd"/>
-            <w:r>
-              <w:t>/</w:t>
-            </w:r>
-            <w:proofErr w:type="spellStart"/>
-            <w:r>
-              <w:t>PumpActual</w:t>
-            </w:r>
-            <w:proofErr w:type="spellEnd"/>
-          </w:p>
-        </w:tc>
-        <w:tc>
-          <w:tcPr>
-            <w:tcW w:w="6254" w:type="dxa"/>
+            <w:r>
+              <w:t>/sts/PumpFixed</w:t>
+            </w:r>
+          </w:p>
+        </w:tc>
+        <w:tc>
+          <w:tcPr>
+            <w:tcW w:w="6041" w:type="dxa"/>
+          </w:tcPr>
+          <w:p>
+            <w:r>
+              <w:t>Desired pump delivery rate, in Hz</w:t>
+            </w:r>
+          </w:p>
+        </w:tc>
+      </w:tr>
+      <w:tr>
+        <w:tc>
+          <w:tcPr>
+            <w:tcW w:w="2985" w:type="dxa"/>
+          </w:tcPr>
+          <w:p>
+            <w:r>
+              <w:rPr>
+                <w:b/>
+                <w:i/>
+              </w:rPr>
+              <w:t>topicPrefix</w:t>
+            </w:r>
+            <w:r>
+              <w:t>/sts/PumpActual</w:t>
+            </w:r>
+          </w:p>
+        </w:tc>
+        <w:tc>
+          <w:tcPr>
+            <w:tcW w:w="6041" w:type="dxa"/>
           </w:tcPr>
           <w:p>
             <w:r>
@@ -1456,10 +1232,9 @@
       <w:tr>
         <w:tc>
           <w:tcPr>
-            <w:tcW w:w="2988" w:type="dxa"/>
-          </w:tcPr>
-          <w:p>
-            <w:proofErr w:type="spellStart"/>
+            <w:tcW w:w="2985" w:type="dxa"/>
+          </w:tcPr>
+          <w:p>
             <w:r>
               <w:rPr>
                 <w:b/>
@@ -1467,28 +1242,14 @@
               </w:rPr>
               <w:t>topicPrefix</w:t>
             </w:r>
-            <w:proofErr w:type="spellEnd"/>
-            <w:r>
-              <w:t>/</w:t>
-            </w:r>
-            <w:proofErr w:type="spellStart"/>
-            <w:r>
-              <w:t>sts</w:t>
-            </w:r>
-            <w:proofErr w:type="spellEnd"/>
-            <w:r>
-              <w:t>/</w:t>
-            </w:r>
-            <w:proofErr w:type="spellStart"/>
-            <w:r>
-              <w:t>FanRPM</w:t>
-            </w:r>
-            <w:proofErr w:type="spellEnd"/>
-          </w:p>
-        </w:tc>
-        <w:tc>
-          <w:tcPr>
-            <w:tcW w:w="6254" w:type="dxa"/>
+            <w:r>
+              <w:t>/sts/FanRPM</w:t>
+            </w:r>
+          </w:p>
+        </w:tc>
+        <w:tc>
+          <w:tcPr>
+            <w:tcW w:w="6041" w:type="dxa"/>
           </w:tcPr>
           <w:p>
             <w:r>
@@ -1500,10 +1261,9 @@
       <w:tr>
         <w:tc>
           <w:tcPr>
-            <w:tcW w:w="2988" w:type="dxa"/>
-          </w:tcPr>
-          <w:p>
-            <w:proofErr w:type="spellStart"/>
+            <w:tcW w:w="2985" w:type="dxa"/>
+          </w:tcPr>
+          <w:p>
             <w:r>
               <w:rPr>
                 <w:b/>
@@ -1511,28 +1271,14 @@
               </w:rPr>
               <w:t>topicPrefix</w:t>
             </w:r>
-            <w:proofErr w:type="spellEnd"/>
-            <w:r>
-              <w:t>/</w:t>
-            </w:r>
-            <w:proofErr w:type="spellStart"/>
-            <w:r>
-              <w:t>sts</w:t>
-            </w:r>
-            <w:proofErr w:type="spellEnd"/>
-            <w:r>
-              <w:t>/</w:t>
-            </w:r>
-            <w:proofErr w:type="spellStart"/>
-            <w:r>
-              <w:t>InputVoltage</w:t>
-            </w:r>
-            <w:proofErr w:type="spellEnd"/>
-          </w:p>
-        </w:tc>
-        <w:tc>
-          <w:tcPr>
-            <w:tcW w:w="6254" w:type="dxa"/>
+            <w:r>
+              <w:t>/sts/InputVoltage</w:t>
+            </w:r>
+          </w:p>
+        </w:tc>
+        <w:tc>
+          <w:tcPr>
+            <w:tcW w:w="6041" w:type="dxa"/>
           </w:tcPr>
           <w:p>
             <w:r>
@@ -1544,10 +1290,9 @@
       <w:tr>
         <w:tc>
           <w:tcPr>
-            <w:tcW w:w="2988" w:type="dxa"/>
-          </w:tcPr>
-          <w:p>
-            <w:proofErr w:type="spellStart"/>
+            <w:tcW w:w="2985" w:type="dxa"/>
+          </w:tcPr>
+          <w:p>
             <w:r>
               <w:rPr>
                 <w:b/>
@@ -1555,28 +1300,14 @@
               </w:rPr>
               <w:t>topicPrefix</w:t>
             </w:r>
-            <w:proofErr w:type="spellEnd"/>
-            <w:r>
-              <w:t>/</w:t>
-            </w:r>
-            <w:proofErr w:type="spellStart"/>
-            <w:r>
-              <w:t>sts</w:t>
-            </w:r>
-            <w:proofErr w:type="spellEnd"/>
-            <w:r>
-              <w:t>/</w:t>
-            </w:r>
-            <w:proofErr w:type="spellStart"/>
-            <w:r>
-              <w:t>GlowVoltage</w:t>
-            </w:r>
-            <w:proofErr w:type="spellEnd"/>
-          </w:p>
-        </w:tc>
-        <w:tc>
-          <w:tcPr>
-            <w:tcW w:w="6254" w:type="dxa"/>
+            <w:r>
+              <w:t>/sts/GlowVoltage</w:t>
+            </w:r>
+          </w:p>
+        </w:tc>
+        <w:tc>
+          <w:tcPr>
+            <w:tcW w:w="6041" w:type="dxa"/>
           </w:tcPr>
           <w:p>
             <w:r>
@@ -1588,10 +1319,9 @@
       <w:tr>
         <w:tc>
           <w:tcPr>
-            <w:tcW w:w="2988" w:type="dxa"/>
-          </w:tcPr>
-          <w:p>
-            <w:proofErr w:type="spellStart"/>
+            <w:tcW w:w="2985" w:type="dxa"/>
+          </w:tcPr>
+          <w:p>
             <w:r>
               <w:rPr>
                 <w:b/>
@@ -1599,28 +1329,14 @@
               </w:rPr>
               <w:t>topicPrefix</w:t>
             </w:r>
-            <w:proofErr w:type="spellEnd"/>
-            <w:r>
-              <w:t>/</w:t>
-            </w:r>
-            <w:proofErr w:type="spellStart"/>
-            <w:r>
-              <w:t>sts</w:t>
-            </w:r>
-            <w:proofErr w:type="spellEnd"/>
-            <w:r>
-              <w:t>/</w:t>
-            </w:r>
-            <w:proofErr w:type="spellStart"/>
-            <w:r>
-              <w:t>GlowCurrent</w:t>
-            </w:r>
-            <w:proofErr w:type="spellEnd"/>
-          </w:p>
-        </w:tc>
-        <w:tc>
-          <w:tcPr>
-            <w:tcW w:w="6254" w:type="dxa"/>
+            <w:r>
+              <w:t>/sts/GlowCurrent</w:t>
+            </w:r>
+          </w:p>
+        </w:tc>
+        <w:tc>
+          <w:tcPr>
+            <w:tcW w:w="6041" w:type="dxa"/>
           </w:tcPr>
           <w:p>
             <w:r>
@@ -1632,10 +1348,9 @@
       <w:tr>
         <w:tc>
           <w:tcPr>
-            <w:tcW w:w="2988" w:type="dxa"/>
-          </w:tcPr>
-          <w:p>
-            <w:proofErr w:type="spellStart"/>
+            <w:tcW w:w="2985" w:type="dxa"/>
+          </w:tcPr>
+          <w:p>
             <w:r>
               <w:rPr>
                 <w:b/>
@@ -1643,28 +1358,14 @@
               </w:rPr>
               <w:t>topicPrefix</w:t>
             </w:r>
-            <w:proofErr w:type="spellEnd"/>
-            <w:r>
-              <w:t>/</w:t>
-            </w:r>
-            <w:proofErr w:type="spellStart"/>
-            <w:r>
-              <w:t>sts</w:t>
-            </w:r>
-            <w:proofErr w:type="spellEnd"/>
-            <w:r>
-              <w:t>/</w:t>
-            </w:r>
-            <w:proofErr w:type="spellStart"/>
-            <w:r>
-              <w:t>GPalg</w:t>
-            </w:r>
-            <w:proofErr w:type="spellEnd"/>
-          </w:p>
-        </w:tc>
-        <w:tc>
-          <w:tcPr>
-            <w:tcW w:w="6254" w:type="dxa"/>
+            <w:r>
+              <w:t>/sts/GPalg</w:t>
+            </w:r>
+          </w:p>
+        </w:tc>
+        <w:tc>
+          <w:tcPr>
+            <w:tcW w:w="6041" w:type="dxa"/>
           </w:tcPr>
           <w:p>
             <w:r>
@@ -1673,8 +1374,80 @@
           </w:p>
         </w:tc>
       </w:tr>
+      <w:tr>
+        <w:tc>
+          <w:tcPr>
+            <w:tcW w:w="2985" w:type="dxa"/>
+          </w:tcPr>
+          <w:p>
+            <w:r>
+              <w:rPr>
+                <w:b/>
+                <w:i/>
+              </w:rPr>
+              <w:t>topicPrefix</w:t>
+            </w:r>
+            <w:r>
+              <w:t>/sts/FuelUsage</w:t>
+            </w:r>
+          </w:p>
+        </w:tc>
+        <w:tc>
+          <w:tcPr>
+            <w:tcW w:w="6041" w:type="dxa"/>
+          </w:tcPr>
+          <w:p>
+            <w:r>
+              <w:t xml:space="preserve">Accumulated fuel usage </w:t>
+            </w:r>
+            <w:r>
+              <w:t xml:space="preserve">in mL </w:t>
+            </w:r>
+            <w:r>
+              <w:t>since the last fuel gauge reset</w:t>
+            </w:r>
+          </w:p>
+        </w:tc>
+      </w:tr>
+      <w:tr>
+        <w:tc>
+          <w:tcPr>
+            <w:tcW w:w="2985" w:type="dxa"/>
+          </w:tcPr>
+          <w:p>
+            <w:r>
+              <w:rPr>
+                <w:b/>
+                <w:i/>
+              </w:rPr>
+              <w:t>topicPrefix</w:t>
+            </w:r>
+            <w:r>
+              <w:t>/sts/Fuel</w:t>
+            </w:r>
+            <w:r>
+              <w:t>Rate</w:t>
+            </w:r>
+          </w:p>
+        </w:tc>
+        <w:tc>
+          <w:tcPr>
+            <w:tcW w:w="6041" w:type="dxa"/>
+          </w:tcPr>
+          <w:p>
+            <w:r>
+              <w:t>F</w:t>
+            </w:r>
+            <w:r>
+              <w:t xml:space="preserve">uel usage </w:t>
+            </w:r>
+            <w:r>
+              <w:t>in mL/hour based upon current pump rate</w:t>
+            </w:r>
+          </w:p>
+        </w:tc>
+      </w:tr>
     </w:tbl>
-    <w:p/>
     <w:p/>
     <w:p>
       <w:pPr>
@@ -1768,7 +1541,6 @@
                 <w:tab w:val="right" w:pos="2772"/>
               </w:tabs>
             </w:pPr>
-            <w:proofErr w:type="spellStart"/>
             <w:r>
               <w:rPr>
                 <w:b/>
@@ -1776,15 +1548,9 @@
               </w:rPr>
               <w:t>topicPrefix</w:t>
             </w:r>
-            <w:proofErr w:type="spellEnd"/>
-            <w:r>
-              <w:t>/</w:t>
-            </w:r>
-            <w:proofErr w:type="spellStart"/>
-            <w:r>
-              <w:t>JSONin</w:t>
-            </w:r>
-            <w:proofErr w:type="spellEnd"/>
+            <w:r>
+              <w:t>/JSONin</w:t>
+            </w:r>
             <w:r>
               <w:tab/>
             </w:r>
@@ -1813,7 +1579,6 @@
             <w:tcW w:w="2988" w:type="dxa"/>
           </w:tcPr>
           <w:p>
-            <w:proofErr w:type="spellStart"/>
             <w:r>
               <w:rPr>
                 <w:b/>
@@ -1821,17 +1586,8 @@
               </w:rPr>
               <w:t>topicPrefix</w:t>
             </w:r>
-            <w:proofErr w:type="spellEnd"/>
-            <w:r>
-              <w:t>/</w:t>
-            </w:r>
-            <w:proofErr w:type="spellStart"/>
-            <w:r>
-              <w:t>cmd</w:t>
-            </w:r>
-            <w:proofErr w:type="spellEnd"/>
-            <w:r>
-              <w:t>/#</w:t>
+            <w:r>
+              <w:t>/cmd/#</w:t>
             </w:r>
           </w:p>
         </w:tc>
@@ -1845,26 +1601,11 @@
             </w:r>
             <w:r>
               <w:br/>
-            </w:r>
-            <w:proofErr w:type="spellStart"/>
-            <w:r>
-              <w:t>wildcard</w:t>
-            </w:r>
-            <w:proofErr w:type="spellEnd"/>
-            <w:r>
-              <w:t xml:space="preserve"> can be any valid JSON dictionary name and will be treated</w:t>
+              <w:t>wildcard can be any valid JSON dictionary name and will be treated</w:t>
             </w:r>
             <w:r>
               <w:br/>
-              <w:t xml:space="preserve">as if it were part of a </w:t>
-            </w:r>
-            <w:proofErr w:type="spellStart"/>
-            <w:r>
-              <w:t>JSONin</w:t>
-            </w:r>
-            <w:proofErr w:type="spellEnd"/>
-            <w:r>
-              <w:t xml:space="preserve"> command string</w:t>
+              <w:t>as if it were part of a JSONin command string</w:t>
             </w:r>
           </w:p>
         </w:tc>
@@ -1873,45 +1614,20 @@
     <w:p/>
     <w:p>
       <w:r>
-        <w:t>A client can choose whether to publish commands using either /</w:t>
-      </w:r>
-      <w:proofErr w:type="spellStart"/>
-      <w:r>
-        <w:t>JSONin</w:t>
-      </w:r>
-      <w:proofErr w:type="spellEnd"/>
-      <w:r>
-        <w:t xml:space="preserve"> or /</w:t>
-      </w:r>
-      <w:proofErr w:type="spellStart"/>
-      <w:r>
-        <w:t>cmd</w:t>
-      </w:r>
-      <w:proofErr w:type="spellEnd"/>
-      <w:r>
-        <w:t>/</w:t>
-      </w:r>
-      <w:proofErr w:type="spellStart"/>
+        <w:t>A client can choose whether to publish commands using either /JSONin or /cmd/</w:t>
+      </w:r>
       <w:r>
         <w:rPr>
           <w:i/>
         </w:rPr>
         <w:t>JSONname</w:t>
       </w:r>
-      <w:proofErr w:type="spellEnd"/>
       <w:r>
         <w:t>.</w:t>
       </w:r>
       <w:r>
         <w:br/>
-      </w:r>
-      <w:proofErr w:type="spellStart"/>
-      <w:r>
-        <w:t>eg.</w:t>
-      </w:r>
-      <w:proofErr w:type="spellEnd"/>
-      <w:r>
-        <w:t xml:space="preserve"> The both the following are valid usages:</w:t>
+        <w:t>eg. The both the following are valid usages:</w:t>
       </w:r>
     </w:p>
     <w:tbl>
@@ -1990,7 +1706,6 @@
             </w:tcBorders>
           </w:tcPr>
           <w:p>
-            <w:proofErr w:type="spellStart"/>
             <w:r>
               <w:rPr>
                 <w:b/>
@@ -1998,15 +1713,9 @@
               </w:rPr>
               <w:t>topicPrefix</w:t>
             </w:r>
-            <w:proofErr w:type="spellEnd"/>
-            <w:r>
-              <w:t>/</w:t>
-            </w:r>
-            <w:proofErr w:type="spellStart"/>
-            <w:r>
-              <w:t>JSONin</w:t>
-            </w:r>
-            <w:proofErr w:type="spellEnd"/>
+            <w:r>
+              <w:t>/JSONin</w:t>
+            </w:r>
           </w:p>
         </w:tc>
         <w:tc>
@@ -2032,7 +1741,6 @@
             <w:pPr>
               <w:spacing w:after="200" w:line="276" w:lineRule="auto"/>
             </w:pPr>
-            <w:proofErr w:type="spellStart"/>
             <w:r>
               <w:rPr>
                 <w:b/>
@@ -2040,23 +1748,9 @@
               </w:rPr>
               <w:t>topicPrefix</w:t>
             </w:r>
-            <w:proofErr w:type="spellEnd"/>
-            <w:r>
-              <w:t>/</w:t>
-            </w:r>
-            <w:proofErr w:type="spellStart"/>
-            <w:r>
-              <w:t>cmd</w:t>
-            </w:r>
-            <w:proofErr w:type="spellEnd"/>
-            <w:r>
-              <w:t>/</w:t>
-            </w:r>
-            <w:proofErr w:type="spellStart"/>
-            <w:r>
-              <w:t>TempDesired</w:t>
-            </w:r>
-            <w:proofErr w:type="spellEnd"/>
+            <w:r>
+              <w:t>/cmd/TempDesired</w:t>
+            </w:r>
           </w:p>
         </w:tc>
         <w:tc>
@@ -2073,49 +1767,12 @@
     </w:tbl>
     <w:p>
       <w:r>
-        <w:t>The /</w:t>
-      </w:r>
-      <w:proofErr w:type="spellStart"/>
-      <w:r>
-        <w:t>JSONin</w:t>
-      </w:r>
-      <w:proofErr w:type="spellEnd"/>
-      <w:r>
-        <w:t xml:space="preserve"> topic can support multiple names, whereas the /</w:t>
-      </w:r>
-      <w:proofErr w:type="spellStart"/>
-      <w:r>
-        <w:t>cmd</w:t>
-      </w:r>
-      <w:proofErr w:type="spellEnd"/>
-      <w:r>
-        <w:t>/xxx is singular</w:t>
-      </w:r>
-    </w:p>
-    <w:p>
-      <w:proofErr w:type="spellStart"/>
-      <w:r>
-        <w:t>eg.</w:t>
-      </w:r>
-      <w:proofErr w:type="spellEnd"/>
-      <w:r>
-        <w:t xml:space="preserve"> This is valid for /</w:t>
-      </w:r>
-      <w:proofErr w:type="spellStart"/>
-      <w:r>
-        <w:t>JSONin</w:t>
-      </w:r>
-      <w:proofErr w:type="spellEnd"/>
-      <w:r>
-        <w:t>, but must be sent as individual /</w:t>
-      </w:r>
-      <w:proofErr w:type="spellStart"/>
-      <w:r>
-        <w:t>cmd’s</w:t>
-      </w:r>
-      <w:proofErr w:type="spellEnd"/>
-      <w:r>
-        <w:t>:</w:t>
+        <w:t>The /JSONin topic can support multiple names, whereas the /cmd/xxx is singular</w:t>
+      </w:r>
+    </w:p>
+    <w:p>
+      <w:r>
+        <w:t>eg. This is valid for /JSONin, but must be sent as individual /cmd’s:</w:t>
       </w:r>
     </w:p>
     <w:tbl>
@@ -2194,7 +1851,6 @@
             </w:tcBorders>
           </w:tcPr>
           <w:p>
-            <w:proofErr w:type="spellStart"/>
             <w:r>
               <w:rPr>
                 <w:b/>
@@ -2202,15 +1858,9 @@
               </w:rPr>
               <w:t>topicPrefix</w:t>
             </w:r>
-            <w:proofErr w:type="spellEnd"/>
-            <w:r>
-              <w:t>/</w:t>
-            </w:r>
-            <w:proofErr w:type="spellStart"/>
-            <w:r>
-              <w:t>JSONin</w:t>
-            </w:r>
-            <w:proofErr w:type="spellEnd"/>
+            <w:r>
+              <w:t>/JSONin</w:t>
+            </w:r>
           </w:p>
         </w:tc>
         <w:tc>
@@ -2258,27 +1908,11 @@
     </w:p>
     <w:p>
       <w:r>
-        <w:t xml:space="preserve">First and foremost, the Afterburner must be able to connect to a broker, which means it must be configured to use STA </w:t>
-      </w:r>
-      <w:proofErr w:type="spellStart"/>
-      <w:r>
-        <w:t>wifi</w:t>
-      </w:r>
-      <w:proofErr w:type="spellEnd"/>
-      <w:r>
-        <w:t xml:space="preserve"> mode.</w:t>
+        <w:t>First and foremost, the Afterburner must be able to connect to a broker, which means it must be configured to use STA wifi mode.</w:t>
       </w:r>
       <w:r>
         <w:br/>
-        <w:t xml:space="preserve">STA mode being when the Afterburner is connected to a local </w:t>
-      </w:r>
-      <w:proofErr w:type="spellStart"/>
-      <w:r>
-        <w:t>WiFi</w:t>
-      </w:r>
-      <w:proofErr w:type="spellEnd"/>
-      <w:r>
-        <w:t xml:space="preserve"> network.</w:t>
+        <w:t>STA mode being when the Afterburner is connected to a local WiFi network.</w:t>
       </w:r>
     </w:p>
     <w:p>
@@ -2579,6 +2213,47 @@
             <w:r>
               <w:t>Enter the topic prefix</w:t>
             </w:r>
+            <w:r>
+              <w:t xml:space="preserve"> </w:t>
+            </w:r>
+            <w:r>
+              <w:br/>
+            </w:r>
+            <w:r>
+              <w:rPr>
+                <w:i/>
+                <w:iCs/>
+              </w:rPr>
+              <w:t>Defined</w:t>
+            </w:r>
+            <w:r>
+              <w:rPr>
+                <w:i/>
+                <w:iCs/>
+              </w:rPr>
+              <w:t xml:space="preserve"> by Afterburner </w:t>
+            </w:r>
+            <w:r>
+              <w:rPr>
+                <w:i/>
+                <w:iCs/>
+              </w:rPr>
+              <w:t>firmware</w:t>
+            </w:r>
+            <w:r>
+              <w:rPr>
+                <w:i/>
+                <w:iCs/>
+              </w:rPr>
+              <w:t xml:space="preserve"> V3.2.0</w:t>
+            </w:r>
+            <w:r>
+              <w:rPr>
+                <w:i/>
+                <w:iCs/>
+              </w:rPr>
+              <w:t>+</w:t>
+            </w:r>
           </w:p>
         </w:tc>
         <w:tc>
@@ -2732,10 +2407,7 @@
     <w:p/>
     <w:p/>
     <w:p/>
-    <w:p>
-      <w:bookmarkStart w:id="0" w:name="_GoBack"/>
-      <w:bookmarkEnd w:id="0"/>
-    </w:p>
+    <w:p/>
     <w:sectPr>
       <w:pgSz w:w="11906" w:h="16838"/>
       <w:pgMar w:top="1440" w:right="1440" w:bottom="1440" w:left="1440" w:header="720" w:footer="720" w:gutter="0"/>
@@ -2747,7 +2419,7 @@
 </file>
 
 <file path=word/styles.xml><?xml version="1.0" encoding="utf-8"?>
-<w:styles xmlns:mc="http://schemas.openxmlformats.org/markup-compatibility/2006" xmlns:r="http://schemas.openxmlformats.org/officeDocument/2006/relationships" xmlns:w="http://schemas.openxmlformats.org/wordprocessingml/2006/main" xmlns:w14="http://schemas.microsoft.com/office/word/2010/wordml" xmlns:w15="http://schemas.microsoft.com/office/word/2012/wordml" xmlns:w16cid="http://schemas.microsoft.com/office/word/2016/wordml/cid" xmlns:w16se="http://schemas.microsoft.com/office/word/2015/wordml/symex" mc:Ignorable="w14 w15 w16se w16cid">
+<w:styles xmlns:mc="http://schemas.openxmlformats.org/markup-compatibility/2006" xmlns:r="http://schemas.openxmlformats.org/officeDocument/2006/relationships" xmlns:w="http://schemas.openxmlformats.org/wordprocessingml/2006/main" xmlns:w14="http://schemas.microsoft.com/office/word/2010/wordml" xmlns:w15="http://schemas.microsoft.com/office/word/2012/wordml" xmlns:w16cex="http://schemas.microsoft.com/office/word/2018/wordml/cex" xmlns:w16cid="http://schemas.microsoft.com/office/word/2016/wordml/cid" xmlns:w16="http://schemas.microsoft.com/office/word/2018/wordml" xmlns:w16se="http://schemas.microsoft.com/office/word/2015/wordml/symex" mc:Ignorable="w14 w15 w16se w16cid w16 w16cex">
   <w:docDefaults>
     <w:rPrDefault>
       <w:rPr>
@@ -2763,7 +2435,7 @@
       </w:pPr>
     </w:pPrDefault>
   </w:docDefaults>
-  <w:latentStyles w:defLockedState="0" w:defUIPriority="99" w:defSemiHidden="0" w:defUnhideWhenUsed="0" w:defQFormat="0" w:count="377">
+  <w:latentStyles w:defLockedState="0" w:defUIPriority="99" w:defSemiHidden="0" w:defUnhideWhenUsed="0" w:defQFormat="0" w:count="376">
     <w:lsdException w:name="Normal" w:uiPriority="0" w:qFormat="1"/>
     <w:lsdException w:name="heading 1" w:uiPriority="9" w:qFormat="1"/>
     <w:lsdException w:name="heading 2" w:semiHidden="1" w:uiPriority="9" w:unhideWhenUsed="1" w:qFormat="1"/>
@@ -2918,7 +2590,7 @@
     <w:lsdException w:name="Table Web 2" w:semiHidden="1" w:unhideWhenUsed="1"/>
     <w:lsdException w:name="Table Web 3" w:semiHidden="1" w:unhideWhenUsed="1"/>
     <w:lsdException w:name="Balloon Text" w:semiHidden="1" w:unhideWhenUsed="1"/>
-    <w:lsdException w:name="Table Grid" w:semiHidden="1" w:uiPriority="59" w:unhideWhenUsed="1"/>
+    <w:lsdException w:name="Table Grid" w:uiPriority="59"/>
     <w:lsdException w:name="Table Theme" w:semiHidden="1" w:unhideWhenUsed="1"/>
     <w:lsdException w:name="Placeholder Text" w:semiHidden="1"/>
     <w:lsdException w:name="No Spacing" w:uiPriority="1" w:qFormat="1"/>
@@ -3140,7 +2812,6 @@
     <w:lsdException w:name="Hashtag" w:semiHidden="1" w:unhideWhenUsed="1"/>
     <w:lsdException w:name="Unresolved Mention" w:semiHidden="1" w:unhideWhenUsed="1"/>
     <w:lsdException w:name="Smart Link" w:semiHidden="1" w:unhideWhenUsed="1"/>
-    <w:lsdException w:name="Smart Link Error" w:semiHidden="1" w:unhideWhenUsed="1"/>
   </w:latentStyles>
   <w:style w:type="paragraph" w:default="1" w:styleId="Normal">
     <w:name w:val="Normal"/>

</xml_diff>